<commit_message>
Corrected typos in docs
</commit_message>
<xml_diff>
--- a/Splunk_App_for_Appdynamics.docx
+++ b/Splunk_App_for_Appdynamics.docx
@@ -232,7 +232,13 @@
         <w:t xml:space="preserve">provides a set of dashboards and </w:t>
       </w:r>
       <w:r>
-        <w:t xml:space="preserve">takes advantage of Splunk’s built-in machine learning algorithms to predict future values of metrics providing the ability to forecast potential problems BEFORE they occur.  APM is a great source of data for your IT Troubleshooting and Monitoring needs and this application will enable you to easily correlate your New Relic data with all other data sources ingested in Splunk. </w:t>
+        <w:t xml:space="preserve">takes advantage of Splunk’s built-in machine learning algorithms to predict future values of metrics providing the ability to forecast potential problems BEFORE they occur.  APM is a great source of data for your IT Troubleshooting and Monitoring needs and this application will enable you to easily correlate your </w:t>
+      </w:r>
+      <w:r>
+        <w:t>AppDynamcis</w:t>
+      </w:r>
+      <w:r>
+        <w:t xml:space="preserve"> data with all other data sources ingested in Splunk. </w:t>
       </w:r>
     </w:p>
     <w:p/>
@@ -697,8 +703,6 @@
         </w:rPr>
         <w:t xml:space="preserve">In most </w:t>
       </w:r>
-      <w:bookmarkStart w:id="0" w:name="_GoBack"/>
-      <w:bookmarkEnd w:id="0"/>
       <w:r>
         <w:rPr>
           <w:sz w:val="22"/>
@@ -1009,7 +1013,31 @@
         <w:rPr>
           <w:sz w:val="22"/>
         </w:rPr>
-        <w:t>Now visit the Splunk App for New Relic and see your New Relic data! </w:t>
+        <w:t xml:space="preserve">Now visit the Splunk App for </w:t>
+      </w:r>
+      <w:r>
+        <w:rPr>
+          <w:sz w:val="22"/>
+        </w:rPr>
+        <w:t>AppDynamics</w:t>
+      </w:r>
+      <w:r>
+        <w:rPr>
+          <w:sz w:val="22"/>
+        </w:rPr>
+        <w:t xml:space="preserve"> and see your </w:t>
+      </w:r>
+      <w:r>
+        <w:rPr>
+          <w:sz w:val="22"/>
+        </w:rPr>
+        <w:t>AppDynamics</w:t>
+      </w:r>
+      <w:r>
+        <w:rPr>
+          <w:sz w:val="22"/>
+        </w:rPr>
+        <w:t xml:space="preserve"> data! </w:t>
       </w:r>
       <w:r>
         <w:rPr>
@@ -1176,7 +1204,21 @@
         <w:rPr>
           <w:sz w:val="22"/>
         </w:rPr>
-        <w:t xml:space="preserve"> you can use the New Relic Single API Call input type. </w:t>
+        <w:t xml:space="preserve"> you can use the </w:t>
+      </w:r>
+      <w:r>
+        <w:rPr>
+          <w:sz w:val="22"/>
+        </w:rPr>
+        <w:t>AppDynamics</w:t>
+      </w:r>
+      <w:bookmarkStart w:id="0" w:name="_GoBack"/>
+      <w:bookmarkEnd w:id="0"/>
+      <w:r>
+        <w:rPr>
+          <w:sz w:val="22"/>
+        </w:rPr>
+        <w:t xml:space="preserve"> Single API Call input type. </w:t>
       </w:r>
     </w:p>
     <w:p>

</xml_diff>

<commit_message>
Added End User Experience
Added End User Experience, de-referenced APM & EUM metrics from the
JSON, added UUID and added base64 encoding for auth token.
</commit_message>
<xml_diff>
--- a/Splunk_App_for_Appdynamics.docx
+++ b/Splunk_App_for_Appdynamics.docx
@@ -9,8 +9,6 @@
           <w:sz w:val="32"/>
         </w:rPr>
       </w:pPr>
-      <w:bookmarkStart w:id="0" w:name="_GoBack"/>
-      <w:bookmarkEnd w:id="0"/>
       <w:r>
         <w:rPr>
           <w:b/>
@@ -950,15 +948,18 @@
       <w:pPr>
         <w:jc w:val="center"/>
       </w:pPr>
-      <w:r>
-        <w:rPr>
+      <w:bookmarkStart w:id="0" w:name="_GoBack"/>
+      <w:r>
+        <w:rPr>
+          <w:b/>
           <w:noProof/>
+          <w:sz w:val="32"/>
         </w:rPr>
         <w:drawing>
-          <wp:inline distT="0" distB="0" distL="0" distR="0" wp14:anchorId="5973D99E" wp14:editId="4E5FF9D2">
-            <wp:extent cx="5996940" cy="4529455"/>
+          <wp:inline distT="0" distB="0" distL="0" distR="0" wp14:anchorId="588FF6BA" wp14:editId="25F91B02">
+            <wp:extent cx="5996940" cy="4731385"/>
             <wp:effectExtent l="0" t="0" r="0" b="0"/>
-            <wp:docPr id="13" name="Picture 13" descr="../images/AppDynamics_SummaryInput.png"/>
+            <wp:docPr id="3" name="Picture 3" descr="images/AppDynamics_SummaryInput.png"/>
             <wp:cNvGraphicFramePr>
               <a:graphicFrameLocks xmlns:a="http://schemas.openxmlformats.org/drawingml/2006/main" noChangeAspect="1"/>
             </wp:cNvGraphicFramePr>
@@ -966,7 +967,7 @@
               <a:graphicData uri="http://schemas.openxmlformats.org/drawingml/2006/picture">
                 <pic:pic xmlns:pic="http://schemas.openxmlformats.org/drawingml/2006/picture">
                   <pic:nvPicPr>
-                    <pic:cNvPr id="0" name="Picture 3" descr="../images/AppDynamics_SummaryInput.png"/>
+                    <pic:cNvPr id="0" name="Picture 1" descr="images/AppDynamics_SummaryInput.png"/>
                     <pic:cNvPicPr>
                       <a:picLocks noChangeAspect="1" noChangeArrowheads="1"/>
                     </pic:cNvPicPr>
@@ -987,7 +988,7 @@
                   <pic:spPr bwMode="auto">
                     <a:xfrm>
                       <a:off x="0" y="0"/>
-                      <a:ext cx="5996940" cy="4529455"/>
+                      <a:ext cx="5996940" cy="4731385"/>
                     </a:xfrm>
                     <a:prstGeom prst="rect">
                       <a:avLst/>
@@ -1003,6 +1004,7 @@
           </wp:inline>
         </w:drawing>
       </w:r>
+      <w:bookmarkEnd w:id="0"/>
     </w:p>
     <w:p/>
     <w:p>

</xml_diff>

<commit_message>
Added multi-app selection and API selection for summary inputs
</commit_message>
<xml_diff>
--- a/Splunk_App_for_Appdynamics.docx
+++ b/Splunk_App_for_Appdynamics.docx
@@ -948,18 +948,17 @@
       <w:pPr>
         <w:jc w:val="center"/>
       </w:pPr>
-      <w:bookmarkStart w:id="0" w:name="_GoBack"/>
-      <w:r>
-        <w:rPr>
-          <w:b/>
+    </w:p>
+    <w:p>
+      <w:r>
+        <w:rPr>
           <w:noProof/>
-          <w:sz w:val="32"/>
         </w:rPr>
         <w:drawing>
-          <wp:inline distT="0" distB="0" distL="0" distR="0" wp14:anchorId="588FF6BA" wp14:editId="25F91B02">
-            <wp:extent cx="5996940" cy="4731385"/>
+          <wp:inline distT="0" distB="0" distL="0" distR="0" wp14:anchorId="2EC5CE35" wp14:editId="70B498F9">
+            <wp:extent cx="5996940" cy="6252210"/>
             <wp:effectExtent l="0" t="0" r="0" b="0"/>
-            <wp:docPr id="3" name="Picture 3" descr="images/AppDynamics_SummaryInput.png"/>
+            <wp:docPr id="4" name="Picture 4" descr="images/AppDynamics_SummaryInput.png"/>
             <wp:cNvGraphicFramePr>
               <a:graphicFrameLocks xmlns:a="http://schemas.openxmlformats.org/drawingml/2006/main" noChangeAspect="1"/>
             </wp:cNvGraphicFramePr>
@@ -988,7 +987,7 @@
                   <pic:spPr bwMode="auto">
                     <a:xfrm>
                       <a:off x="0" y="0"/>
-                      <a:ext cx="5996940" cy="4731385"/>
+                      <a:ext cx="5996940" cy="6252210"/>
                     </a:xfrm>
                     <a:prstGeom prst="rect">
                       <a:avLst/>
@@ -1004,9 +1003,7 @@
           </wp:inline>
         </w:drawing>
       </w:r>
-      <w:bookmarkEnd w:id="0"/>
-    </w:p>
-    <w:p/>
+    </w:p>
     <w:p>
       <w:pPr>
         <w:rPr>
@@ -1117,7 +1114,6 @@
         <w:t xml:space="preserve"> </w:t>
       </w:r>
     </w:p>
-    <w:p/>
     <w:p>
       <w:pPr>
         <w:rPr>
@@ -1126,31 +1122,22 @@
         </w:rPr>
       </w:pPr>
       <w:r>
-        <w:br/>
-      </w:r>
-    </w:p>
-    <w:p>
-      <w:pPr>
         <w:rPr>
           <w:b/>
           <w:sz w:val="32"/>
         </w:rPr>
-      </w:pPr>
-      <w:r>
+        <w:br w:type="page"/>
+      </w:r>
+    </w:p>
+    <w:p>
+      <w:pPr>
         <w:rPr>
           <w:b/>
           <w:sz w:val="32"/>
         </w:rPr>
-        <w:br w:type="page"/>
-      </w:r>
-    </w:p>
-    <w:p>
-      <w:pPr>
-        <w:rPr>
-          <w:b/>
-          <w:sz w:val="32"/>
-        </w:rPr>
-      </w:pPr>
+      </w:pPr>
+      <w:bookmarkStart w:id="0" w:name="_GoBack"/>
+      <w:bookmarkEnd w:id="0"/>
       <w:r>
         <w:rPr>
           <w:b/>

</xml_diff>

<commit_message>
1.5.5 - modified wording on Input screens and screenshots
</commit_message>
<xml_diff>
--- a/Splunk_App_for_Appdynamics.docx
+++ b/Splunk_App_for_Appdynamics.docx
@@ -948,17 +948,16 @@
       <w:pPr>
         <w:jc w:val="center"/>
       </w:pPr>
-    </w:p>
-    <w:p>
+      <w:bookmarkStart w:id="0" w:name="_GoBack"/>
       <w:r>
         <w:rPr>
           <w:noProof/>
         </w:rPr>
         <w:drawing>
-          <wp:inline distT="0" distB="0" distL="0" distR="0" wp14:anchorId="2EC5CE35" wp14:editId="70B498F9">
-            <wp:extent cx="5996940" cy="6252210"/>
-            <wp:effectExtent l="0" t="0" r="0" b="0"/>
-            <wp:docPr id="4" name="Picture 4" descr="images/AppDynamics_SummaryInput.png"/>
+          <wp:inline distT="0" distB="0" distL="0" distR="0" wp14:anchorId="5FE02347" wp14:editId="6B0F6017">
+            <wp:extent cx="5996940" cy="6113780"/>
+            <wp:effectExtent l="0" t="0" r="0" b="7620"/>
+            <wp:docPr id="3" name="Picture 3" descr="images/AppDynamics_SummaryInput.png"/>
             <wp:cNvGraphicFramePr>
               <a:graphicFrameLocks xmlns:a="http://schemas.openxmlformats.org/drawingml/2006/main" noChangeAspect="1"/>
             </wp:cNvGraphicFramePr>
@@ -987,7 +986,7 @@
                   <pic:spPr bwMode="auto">
                     <a:xfrm>
                       <a:off x="0" y="0"/>
-                      <a:ext cx="5996940" cy="6252210"/>
+                      <a:ext cx="5996940" cy="6113780"/>
                     </a:xfrm>
                     <a:prstGeom prst="rect">
                       <a:avLst/>
@@ -1003,7 +1002,9 @@
           </wp:inline>
         </w:drawing>
       </w:r>
-    </w:p>
+      <w:bookmarkEnd w:id="0"/>
+    </w:p>
+    <w:p/>
     <w:p>
       <w:pPr>
         <w:rPr>
@@ -1136,8 +1137,6 @@
           <w:sz w:val="32"/>
         </w:rPr>
       </w:pPr>
-      <w:bookmarkStart w:id="0" w:name="_GoBack"/>
-      <w:bookmarkEnd w:id="0"/>
       <w:r>
         <w:rPr>
           <w:b/>

</xml_diff>